<commit_message>
Rimozione errori, Pulizia codice
-  Rimossi gli errori di collegamento bluetooth tra l'applicazione e l'arduino
- Corretto le misure di velocità massima dello Stepper Motor
</commit_message>
<xml_diff>
--- a/Documentazione/Diari/Tankino_Diario_2020.04.24.docx
+++ b/Documentazione/Diari/Tankino_Diario_2020.04.24.docx
@@ -21,7 +21,6 @@
           <w:lang w:eastAsia="it-CH"/>
         </w:rPr>
       </w:pPr>
-      <w:proofErr w:type="spellStart"/>
       <w:r>
         <w:rPr>
           <w:rFonts w:ascii="Segoe UI" w:eastAsia="Times New Roman" w:hAnsi="Segoe UI" w:cs="Segoe UI"/>
@@ -35,7 +34,6 @@
         </w:rPr>
         <w:t>Tankino</w:t>
       </w:r>
-      <w:proofErr w:type="spellEnd"/>
       <w:r>
         <w:rPr>
           <w:rFonts w:ascii="Segoe UI" w:eastAsia="Times New Roman" w:hAnsi="Segoe UI" w:cs="Segoe UI"/>
@@ -75,59 +73,7 @@
           <w:szCs w:val="21"/>
           <w:lang w:eastAsia="it-CH"/>
         </w:rPr>
-        <w:t xml:space="preserve">Mosè </w:t>
-      </w:r>
-      <w:proofErr w:type="spellStart"/>
-      <w:r>
-        <w:rPr>
-          <w:rFonts w:ascii="Segoe UI" w:eastAsia="Times New Roman" w:hAnsi="Segoe UI" w:cs="Segoe UI"/>
-          <w:b/>
-          <w:bCs/>
-          <w:color w:val="24292E"/>
-          <w:sz w:val="21"/>
-          <w:szCs w:val="21"/>
-          <w:lang w:eastAsia="it-CH"/>
-        </w:rPr>
-        <w:t>Ferrazzini</w:t>
-      </w:r>
-      <w:proofErr w:type="spellEnd"/>
-      <w:r>
-        <w:rPr>
-          <w:rFonts w:ascii="Segoe UI" w:eastAsia="Times New Roman" w:hAnsi="Segoe UI" w:cs="Segoe UI"/>
-          <w:b/>
-          <w:bCs/>
-          <w:color w:val="24292E"/>
-          <w:sz w:val="21"/>
-          <w:szCs w:val="21"/>
-          <w:lang w:eastAsia="it-CH"/>
-        </w:rPr>
-        <w:t xml:space="preserve">, Michele </w:t>
-      </w:r>
-      <w:proofErr w:type="spellStart"/>
-      <w:r>
-        <w:rPr>
-          <w:rFonts w:ascii="Segoe UI" w:eastAsia="Times New Roman" w:hAnsi="Segoe UI" w:cs="Segoe UI"/>
-          <w:b/>
-          <w:bCs/>
-          <w:color w:val="24292E"/>
-          <w:sz w:val="21"/>
-          <w:szCs w:val="21"/>
-          <w:lang w:eastAsia="it-CH"/>
-        </w:rPr>
-        <w:t>Tomylsak</w:t>
-      </w:r>
-      <w:proofErr w:type="spellEnd"/>
-      <w:r>
-        <w:rPr>
-          <w:rFonts w:ascii="Segoe UI" w:eastAsia="Times New Roman" w:hAnsi="Segoe UI" w:cs="Segoe UI"/>
-          <w:b/>
-          <w:bCs/>
-          <w:color w:val="24292E"/>
-          <w:sz w:val="21"/>
-          <w:szCs w:val="21"/>
-          <w:lang w:eastAsia="it-CH"/>
-        </w:rPr>
-        <w:t>, Adriano Chiriacò, Nicholas Pigni</w:t>
+        <w:t>Mosè Ferrazzini, Michele Tomylsak, Adriano Chiriacò, Nicholas Pigni</w:t>
       </w:r>
     </w:p>
     <w:p>
@@ -414,7 +360,13 @@
               <w:rPr>
                 <w:lang w:eastAsia="it-CH"/>
               </w:rPr>
-              <w:t>Costruzione alimentazione esterna motore + funzionamento parziale del controllo dei motori</w:t>
+              <w:t>Costruzione alimentazione esterna motore + funzionamento del controllo d</w:t>
+            </w:r>
+            <w:r>
+              <w:rPr>
+                <w:lang w:eastAsia="it-CH"/>
+              </w:rPr>
+              <w:t>i un motore</w:t>
             </w:r>
           </w:p>
         </w:tc>
@@ -494,6 +446,202 @@
           <w:color w:val="24292E"/>
           <w:sz w:val="32"/>
           <w:szCs w:val="36"/>
+          <w:lang w:eastAsia="it-CH"/>
+        </w:rPr>
+      </w:pPr>
+    </w:p>
+    <w:p>
+      <w:pPr>
+        <w:pStyle w:val="Titolo2"/>
+      </w:pPr>
+      <w:r>
+        <w:rPr>
+          <w:noProof/>
+        </w:rPr>
+        <w:drawing>
+          <wp:anchor distT="0" distB="0" distL="114300" distR="114300" simplePos="0" relativeHeight="251658240" behindDoc="1" locked="0" layoutInCell="1" allowOverlap="1" wp14:anchorId="2BF96281" wp14:editId="2E287E54">
+            <wp:simplePos x="0" y="0"/>
+            <wp:positionH relativeFrom="margin">
+              <wp:align>right</wp:align>
+            </wp:positionH>
+            <wp:positionV relativeFrom="paragraph">
+              <wp:posOffset>347345</wp:posOffset>
+            </wp:positionV>
+            <wp:extent cx="1514475" cy="2694940"/>
+            <wp:effectExtent l="19368" t="0" r="9842" b="447993"/>
+            <wp:wrapTight wrapText="bothSides">
+              <wp:wrapPolygon edited="0">
+                <wp:start x="21595" y="303"/>
+                <wp:lineTo x="21324" y="303"/>
+                <wp:lineTo x="17248" y="-155"/>
+                <wp:lineTo x="-6118" y="-155"/>
+                <wp:lineTo x="-6118" y="21526"/>
+                <wp:lineTo x="-4488" y="21526"/>
+                <wp:lineTo x="-412" y="21374"/>
+                <wp:lineTo x="-140" y="21374"/>
+                <wp:lineTo x="3935" y="21526"/>
+                <wp:lineTo x="17248" y="21526"/>
+                <wp:lineTo x="21324" y="21221"/>
+                <wp:lineTo x="21595" y="21221"/>
+                <wp:lineTo x="21595" y="303"/>
+              </wp:wrapPolygon>
+            </wp:wrapTight>
+            <wp:docPr id="1" name="Immagine 1"/>
+            <wp:cNvGraphicFramePr>
+              <a:graphicFrameLocks xmlns:a="http://schemas.openxmlformats.org/drawingml/2006/main" noChangeAspect="1"/>
+            </wp:cNvGraphicFramePr>
+            <a:graphic xmlns:a="http://schemas.openxmlformats.org/drawingml/2006/main">
+              <a:graphicData uri="http://schemas.openxmlformats.org/drawingml/2006/picture">
+                <pic:pic xmlns:pic="http://schemas.openxmlformats.org/drawingml/2006/picture">
+                  <pic:nvPicPr>
+                    <pic:cNvPr id="0" name="Picture 7"/>
+                    <pic:cNvPicPr>
+                      <a:picLocks noChangeAspect="1" noChangeArrowheads="1"/>
+                    </pic:cNvPicPr>
+                  </pic:nvPicPr>
+                  <pic:blipFill>
+                    <a:blip r:embed="rId5" cstate="print">
+                      <a:extLst>
+                        <a:ext uri="{28A0092B-C50C-407E-A947-70E740481C1C}">
+                          <a14:useLocalDpi xmlns:a14="http://schemas.microsoft.com/office/drawing/2010/main" val="0"/>
+                        </a:ext>
+                      </a:extLst>
+                    </a:blip>
+                    <a:srcRect/>
+                    <a:stretch>
+                      <a:fillRect/>
+                    </a:stretch>
+                  </pic:blipFill>
+                  <pic:spPr bwMode="auto">
+                    <a:xfrm rot="16200000">
+                      <a:off x="0" y="0"/>
+                      <a:ext cx="1514475" cy="2694940"/>
+                    </a:xfrm>
+                    <a:prstGeom prst="roundRect">
+                      <a:avLst>
+                        <a:gd name="adj" fmla="val 8594"/>
+                      </a:avLst>
+                    </a:prstGeom>
+                    <a:solidFill>
+                      <a:srgbClr val="FFFFFF">
+                        <a:shade val="85000"/>
+                      </a:srgbClr>
+                    </a:solidFill>
+                    <a:ln>
+                      <a:noFill/>
+                    </a:ln>
+                    <a:effectLst>
+                      <a:reflection blurRad="12700" stA="38000" endPos="28000" dist="5000" dir="5400000" sy="-100000" algn="bl" rotWithShape="0"/>
+                    </a:effectLst>
+                  </pic:spPr>
+                </pic:pic>
+              </a:graphicData>
+            </a:graphic>
+            <wp14:sizeRelH relativeFrom="margin">
+              <wp14:pctWidth>0</wp14:pctWidth>
+            </wp14:sizeRelH>
+            <wp14:sizeRelV relativeFrom="margin">
+              <wp14:pctHeight>0</wp14:pctHeight>
+            </wp14:sizeRelV>
+          </wp:anchor>
+        </w:drawing>
+      </w:r>
+    </w:p>
+    <w:p>
+      <w:pPr>
+        <w:pBdr>
+          <w:bottom w:val="single" w:sz="6" w:space="4" w:color="EAECEF"/>
+        </w:pBdr>
+        <w:shd w:val="clear" w:color="auto" w:fill="FFFFFF"/>
+        <w:spacing w:before="360" w:after="240" w:line="240" w:lineRule="auto"/>
+        <w:outlineLvl w:val="1"/>
+        <w:rPr>
+          <w:rFonts w:ascii="Segoe UI" w:eastAsia="Times New Roman" w:hAnsi="Segoe UI" w:cs="Segoe UI"/>
+          <w:b/>
+          <w:bCs/>
+          <w:color w:val="24292E"/>
+          <w:sz w:val="24"/>
+          <w:szCs w:val="36"/>
+          <w:lang w:eastAsia="it-CH"/>
+        </w:rPr>
+      </w:pPr>
+      <w:r>
+        <w:rPr>
+          <w:rFonts w:ascii="Segoe UI" w:eastAsia="Times New Roman" w:hAnsi="Segoe UI" w:cs="Segoe UI"/>
+          <w:b/>
+          <w:bCs/>
+          <w:color w:val="24292E"/>
+          <w:sz w:val="24"/>
+          <w:szCs w:val="36"/>
+          <w:lang w:eastAsia="it-CH"/>
+        </w:rPr>
+        <w:t>Alimentazione esterna dei controller</w:t>
+      </w:r>
+    </w:p>
+    <w:p>
+      <w:pPr>
+        <w:pStyle w:val="Nessunaspaziatura"/>
+        <w:rPr>
+          <w:lang w:eastAsia="it-CH"/>
+        </w:rPr>
+      </w:pPr>
+      <w:r>
+        <w:rPr>
+          <w:lang w:eastAsia="it-CH"/>
+        </w:rPr>
+        <w:t>Come mostrato nell’immagine seguente abbiamo tagliato un cavetto usb ed estratto i fili dell’alimentazione per poterlo utilizzare come cavo di alimentazione dal powerbank al controller</w:t>
+      </w:r>
+      <w:r>
+        <w:rPr>
+          <w:lang w:eastAsia="it-CH"/>
+        </w:rPr>
+        <w:t xml:space="preserve"> (il cavetto arancione)</w:t>
+      </w:r>
+      <w:bookmarkStart w:id="0" w:name="_GoBack"/>
+      <w:bookmarkEnd w:id="0"/>
+      <w:r>
+        <w:rPr>
+          <w:lang w:eastAsia="it-CH"/>
+        </w:rPr>
+        <w:t>.</w:t>
+      </w:r>
+    </w:p>
+    <w:p>
+      <w:pPr>
+        <w:pStyle w:val="Nessunaspaziatura"/>
+        <w:rPr>
+          <w:lang w:eastAsia="it-CH"/>
+        </w:rPr>
+      </w:pPr>
+    </w:p>
+    <w:p>
+      <w:pPr>
+        <w:pStyle w:val="Nessunaspaziatura"/>
+        <w:rPr>
+          <w:lang w:eastAsia="it-CH"/>
+        </w:rPr>
+      </w:pPr>
+    </w:p>
+    <w:p>
+      <w:pPr>
+        <w:pStyle w:val="Nessunaspaziatura"/>
+        <w:rPr>
+          <w:lang w:eastAsia="it-CH"/>
+        </w:rPr>
+      </w:pPr>
+    </w:p>
+    <w:p>
+      <w:pPr>
+        <w:pStyle w:val="Nessunaspaziatura"/>
+        <w:rPr>
+          <w:lang w:eastAsia="it-CH"/>
+        </w:rPr>
+      </w:pPr>
+    </w:p>
+    <w:p>
+      <w:pPr>
+        <w:pStyle w:val="Nessunaspaziatura"/>
+        <w:rPr>
           <w:lang w:eastAsia="it-CH"/>
         </w:rPr>
       </w:pPr>
@@ -590,10 +738,10 @@
             <v:path o:extrusionok="f" gradientshapeok="t" o:connecttype="rect"/>
             <o:lock v:ext="edit" aspectratio="t"/>
           </v:shapetype>
-          <v:shape id="_x0000_i1029" type="#_x0000_t75" style="width:53.25pt;height:40.5pt" o:ole="">
-            <v:imagedata r:id="rId5" o:title=""/>
+          <v:shape id="_x0000_i1025" type="#_x0000_t75" style="width:53.25pt;height:40.5pt" o:ole="">
+            <v:imagedata r:id="rId6" o:title=""/>
           </v:shape>
-          <o:OLEObject Type="Embed" ProgID="Package" ShapeID="_x0000_i1029" DrawAspect="Content" ObjectID="_1649249526" r:id="rId6"/>
+          <o:OLEObject Type="Embed" ProgID="Package" ShapeID="_x0000_i1025" DrawAspect="Content" ObjectID="_1649250033" r:id="rId7"/>
         </w:object>
       </w:r>
       <w:r>
@@ -606,11 +754,11 @@
           <w:szCs w:val="36"/>
           <w:lang w:eastAsia="it-CH"/>
         </w:rPr>
-        <w:object w:dxaOrig="1065" w:dyaOrig="810" w14:anchorId="303CA793">
-          <v:shape id="_x0000_i1031" type="#_x0000_t75" style="width:53.25pt;height:40.5pt" o:ole="">
-            <v:imagedata r:id="rId5" o:title=""/>
+        <w:object w:dxaOrig="1044" w:dyaOrig="816" w14:anchorId="303CA793">
+          <v:shape id="_x0000_i1030" type="#_x0000_t75" style="width:52.15pt;height:40.9pt" o:ole="">
+            <v:imagedata r:id="rId8" o:title=""/>
           </v:shape>
-          <o:OLEObject Type="Embed" ProgID="Package" ShapeID="_x0000_i1031" DrawAspect="Content" ObjectID="_1649249527" r:id="rId7"/>
+          <o:OLEObject Type="Embed" ProgID="Package" ShapeID="_x0000_i1030" DrawAspect="Content" ObjectID="_1649250034" r:id="rId9"/>
         </w:object>
       </w:r>
       <w:r>
@@ -625,54 +773,11 @@
         </w:rPr>
         <w:object w:dxaOrig="1065" w:dyaOrig="811" w14:anchorId="556E2EFC">
           <v:shape id="_x0000_i1027" type="#_x0000_t75" style="width:53.25pt;height:40.5pt" o:ole="">
-            <v:imagedata r:id="rId5" o:title=""/>
+            <v:imagedata r:id="rId6" o:title=""/>
           </v:shape>
-          <o:OLEObject Type="Embed" ProgID="Package" ShapeID="_x0000_i1027" DrawAspect="Content" ObjectID="_1649249528" r:id="rId8"/>
+          <o:OLEObject Type="Embed" ProgID="Package" ShapeID="_x0000_i1027" DrawAspect="Content" ObjectID="_1649250035" r:id="rId10"/>
         </w:object>
       </w:r>
-    </w:p>
-    <w:p>
-      <w:pPr>
-        <w:rPr>
-          <w:lang w:eastAsia="it-CH"/>
-        </w:rPr>
-      </w:pPr>
-      <w:r>
-        <w:rPr>
-          <w:lang w:eastAsia="it-CH"/>
-        </w:rPr>
-        <w:t xml:space="preserve">Siamo finalmente riusciti a collegare il </w:t>
-      </w:r>
-      <w:proofErr w:type="spellStart"/>
-      <w:r>
-        <w:rPr>
-          <w:lang w:eastAsia="it-CH"/>
-        </w:rPr>
-        <w:t>tankino</w:t>
-      </w:r>
-      <w:proofErr w:type="spellEnd"/>
-      <w:r>
-        <w:rPr>
-          <w:lang w:eastAsia="it-CH"/>
-        </w:rPr>
-        <w:t xml:space="preserve"> con il </w:t>
-      </w:r>
-      <w:proofErr w:type="spellStart"/>
-      <w:r>
-        <w:rPr>
-          <w:lang w:eastAsia="it-CH"/>
-        </w:rPr>
-        <w:t>bluetooth</w:t>
-      </w:r>
-      <w:proofErr w:type="spellEnd"/>
-      <w:r>
-        <w:rPr>
-          <w:lang w:eastAsia="it-CH"/>
-        </w:rPr>
-        <w:t xml:space="preserve"> e ora riusciamo a comandare i motori con l’applicazione senza difficoltà.</w:t>
-      </w:r>
-      <w:bookmarkStart w:id="0" w:name="_GoBack"/>
-      <w:bookmarkEnd w:id="0"/>
     </w:p>
     <w:p>
       <w:pPr>
@@ -752,18 +857,17 @@
           <w:szCs w:val="36"/>
           <w:lang w:eastAsia="it-CH"/>
         </w:rPr>
+        <w:lastRenderedPageBreak/>
         <w:t>Programma di massima per la prossima giornata di lavoro</w:t>
       </w:r>
     </w:p>
     <w:p>
       <w:r>
-        <w:t xml:space="preserve">Avviarsi verso la fine della documentazione e montare il </w:t>
-      </w:r>
-      <w:proofErr w:type="spellStart"/>
-      <w:r>
-        <w:t>Tankino</w:t>
-      </w:r>
-      <w:proofErr w:type="spellEnd"/>
+        <w:t>Avviarsi verso la fine della documentazione</w:t>
+      </w:r>
+      <w:r>
+        <w:t xml:space="preserve">, sperando di aver ricevuto i pezzi anche assemblamento parziale del Tankino ma soprattutto dei collegamenti tra i componenti. </w:t>
+      </w:r>
     </w:p>
     <w:sectPr>
       <w:pgSz w:w="11906" w:h="16838"/>

</xml_diff>